<commit_message>
version validée du CR
</commit_message>
<xml_diff>
--- a/suivi/2025-10-07 Pleniere-GT-Risques/2025-10-07-CR-Pleinere-GT-risques-25-0109.docx
+++ b/suivi/2025-10-07 Pleniere-GT-Risques/2025-10-07-CR-Pleinere-GT-risques-25-0109.docx
@@ -1701,14 +1701,12 @@
               <w:rPr>
                 <w:rFonts w:ascii="Arial" w:eastAsia="Times New Roman" w:hAnsi="Arial" w:cs="Arial"/>
                 <w:color w:val="000000"/>
-                <w:highlight w:val="yellow"/>
               </w:rPr>
             </w:pPr>
             <w:r>
               <w:rPr>
                 <w:rFonts w:ascii="Arial" w:eastAsia="Times New Roman" w:hAnsi="Arial" w:cs="Arial"/>
                 <w:color w:val="000000"/>
-                <w:highlight w:val="yellow"/>
                 <w:lang w:val="en-US"/>
               </w:rPr>
               <w:t xml:space="preserve">Validation du </w:t>
@@ -1718,7 +1716,6 @@
               <w:rPr>
                 <w:rFonts w:ascii="Arial" w:eastAsia="Times New Roman" w:hAnsi="Arial" w:cs="Arial"/>
                 <w:color w:val="000000"/>
-                <w:highlight w:val="yellow"/>
                 <w:lang w:val="en-US"/>
               </w:rPr>
               <w:t>compte-rendu</w:t>
@@ -1745,14 +1742,12 @@
               <w:rPr>
                 <w:rFonts w:ascii="Arial" w:eastAsia="Times New Roman" w:hAnsi="Arial" w:cs="Arial"/>
                 <w:color w:val="000000"/>
-                <w:highlight w:val="yellow"/>
               </w:rPr>
             </w:pPr>
             <w:r>
               <w:rPr>
                 <w:rFonts w:ascii="Arial" w:eastAsia="Times New Roman" w:hAnsi="Arial" w:cs="Arial"/>
                 <w:color w:val="000000"/>
-                <w:highlight w:val="yellow"/>
               </w:rPr>
               <w:t>2</w:t>
             </w:r>
@@ -1760,7 +1755,6 @@
               <w:rPr>
                 <w:rFonts w:ascii="Arial" w:eastAsia="Times New Roman" w:hAnsi="Arial" w:cs="Arial"/>
                 <w:color w:val="000000"/>
-                <w:highlight w:val="yellow"/>
               </w:rPr>
               <w:t>0/</w:t>
             </w:r>
@@ -1768,7 +1762,6 @@
               <w:rPr>
                 <w:rFonts w:ascii="Arial" w:eastAsia="Times New Roman" w:hAnsi="Arial" w:cs="Arial"/>
                 <w:color w:val="000000"/>
-                <w:highlight w:val="yellow"/>
               </w:rPr>
               <w:t>10</w:t>
             </w:r>
@@ -1776,7 +1769,6 @@
               <w:rPr>
                 <w:rFonts w:ascii="Arial" w:eastAsia="Times New Roman" w:hAnsi="Arial" w:cs="Arial"/>
                 <w:color w:val="000000"/>
-                <w:highlight w:val="yellow"/>
               </w:rPr>
               <w:t>/2025</w:t>
             </w:r>
@@ -1801,14 +1793,12 @@
               <w:rPr>
                 <w:rFonts w:ascii="Arial" w:eastAsia="Times New Roman" w:hAnsi="Arial" w:cs="Arial"/>
                 <w:color w:val="000000"/>
-                <w:highlight w:val="yellow"/>
               </w:rPr>
             </w:pPr>
             <w:r>
               <w:rPr>
                 <w:rFonts w:ascii="Arial" w:eastAsia="Times New Roman" w:hAnsi="Arial" w:cs="Arial"/>
                 <w:color w:val="000000"/>
-                <w:highlight w:val="yellow"/>
               </w:rPr>
               <w:t>Groupe de travail</w:t>
             </w:r>
@@ -2031,10 +2021,7 @@
     </w:p>
     <w:p>
       <w:r>
-        <w:t xml:space="preserve">NB : les différents types de PPRN dans GASPAR sont : </w:t>
-      </w:r>
-      <w:r>
-        <w:t xml:space="preserve">I, L, </w:t>
+        <w:t xml:space="preserve">NB : les différents types de PPRN dans GASPAR sont : I, L, </w:t>
       </w:r>
       <w:proofErr w:type="spellStart"/>
       <w:r>
@@ -2066,10 +2053,7 @@
       </w:r>
       <w:proofErr w:type="spellEnd"/>
       <w:r>
-        <w:t>, et RGA</w:t>
-      </w:r>
-      <w:r>
-        <w:t>.</w:t>
+        <w:t>, et RGA.</w:t>
       </w:r>
     </w:p>
     <w:p>
@@ -2114,6 +2098,9 @@
     </w:p>
     <w:p>
       <w:r>
+        <w:t xml:space="preserve">Une nouvelle édition du webinaire sur la mise en œuvre du Géostandard PPR est prévue le 9 décembre 2025 de 14h à 15h30. Elle intègrera un aspect plus pratique (jeu test exemple) que la précédente édition. </w:t>
+      </w:r>
+      <w:r>
         <w:t>L</w:t>
       </w:r>
       <w:r>
@@ -2136,6 +2123,7 @@
     </w:p>
     <w:p>
       <w:r>
+        <w:lastRenderedPageBreak/>
         <w:t xml:space="preserve">Il est indiqué qu’il n’y a pas d’outil de traduction existant sur étagère pour convertir des PPR COVADIS vers le nouveau standard. Cependant ce dernier indique comment remplit les nouvelles tables à partir des informations des tables COVADIS. Par ailleurs des bouts de codes issus d’expérimentations menées lors de l’élaboration du standard sont disponibles sur le </w:t>
       </w:r>
       <w:proofErr w:type="spellStart"/>
@@ -2296,6 +2284,7 @@
         <w:rPr>
           <w:rFonts w:eastAsia="Times New Roman"/>
         </w:rPr>
+        <w:lastRenderedPageBreak/>
         <w:t>Suite des travaux</w:t>
       </w:r>
       <w:r>
@@ -2334,13 +2323,8 @@
         <w:t>mars</w:t>
       </w:r>
       <w:r>
-        <w:t xml:space="preserve">. Un sondage sera envoyé au groupe pour choisir la </w:t>
-      </w:r>
-      <w:proofErr w:type="gramStart"/>
-      <w:r>
-        <w:t>date..</w:t>
-      </w:r>
-      <w:proofErr w:type="gramEnd"/>
+        <w:t>. Un sondage sera envoyé au groupe pour choisir la date.</w:t>
+      </w:r>
     </w:p>
     <w:sectPr>
       <w:footerReference w:type="default" r:id="rId14"/>
@@ -7554,15 +7538,6 @@
   </w:num>
   <w:num w:numId="45">
     <w:abstractNumId w:val="36"/>
-    <w:lvlOverride w:ilvl="0"/>
-    <w:lvlOverride w:ilvl="1"/>
-    <w:lvlOverride w:ilvl="2"/>
-    <w:lvlOverride w:ilvl="3"/>
-    <w:lvlOverride w:ilvl="4"/>
-    <w:lvlOverride w:ilvl="5"/>
-    <w:lvlOverride w:ilvl="6"/>
-    <w:lvlOverride w:ilvl="7"/>
-    <w:lvlOverride w:ilvl="8"/>
   </w:num>
 </w:numbering>
 </file>

</xml_diff>